<commit_message>
updated Manual with screenshots
</commit_message>
<xml_diff>
--- a/Reports_Documentation/User Manual.docx
+++ b/Reports_Documentation/User Manual.docx
@@ -6,7 +6,6 @@
       <w:pPr>
         <w:jc w:val="center"/>
         <w:rPr>
-          <w:rFonts w:hint="eastAsia"/>
           <w:b/>
           <w:sz w:val="40"/>
           <w:szCs w:val="40"/>
@@ -45,7 +44,6 @@
     <w:p>
       <w:pPr>
         <w:rPr>
-          <w:rFonts w:hint="eastAsia"/>
           <w:b/>
           <w:sz w:val="24"/>
           <w:szCs w:val="24"/>
@@ -56,7 +54,6 @@
     <w:p>
       <w:pPr>
         <w:rPr>
-          <w:rFonts w:hint="eastAsia"/>
           <w:sz w:val="24"/>
           <w:szCs w:val="24"/>
         </w:rPr>
@@ -99,7 +96,6 @@
     <w:p>
       <w:pPr>
         <w:rPr>
-          <w:rFonts w:hint="eastAsia"/>
           <w:sz w:val="24"/>
           <w:szCs w:val="24"/>
         </w:rPr>
@@ -165,16 +161,14 @@
     <w:p>
       <w:pPr>
         <w:rPr>
-          <w:rFonts w:hint="eastAsia"/>
-          <w:sz w:val="24"/>
-          <w:szCs w:val="24"/>
-        </w:rPr>
-      </w:pPr>
-    </w:p>
-    <w:p>
-      <w:pPr>
-        <w:rPr>
-          <w:rFonts w:hint="eastAsia"/>
+          <w:sz w:val="24"/>
+          <w:szCs w:val="24"/>
+        </w:rPr>
+      </w:pPr>
+    </w:p>
+    <w:p>
+      <w:pPr>
+        <w:rPr>
           <w:b/>
           <w:sz w:val="24"/>
           <w:szCs w:val="24"/>
@@ -193,11 +187,12 @@
     <w:p>
       <w:pPr>
         <w:rPr>
-          <w:rFonts w:hint="eastAsia"/>
-          <w:sz w:val="24"/>
-          <w:szCs w:val="24"/>
-        </w:rPr>
-      </w:pPr>
+          <w:sz w:val="24"/>
+          <w:szCs w:val="24"/>
+        </w:rPr>
+      </w:pPr>
+      <w:bookmarkStart w:id="0" w:name="OLE_LINK3"/>
+      <w:bookmarkStart w:id="1" w:name="OLE_LINK4"/>
       <w:r>
         <w:rPr>
           <w:rFonts w:hint="eastAsia"/>
@@ -215,10 +210,11 @@
         <w:t>page and Login page</w:t>
       </w:r>
     </w:p>
-    <w:p>
-      <w:pPr>
-        <w:rPr>
-          <w:rFonts w:hint="eastAsia"/>
+    <w:bookmarkEnd w:id="0"/>
+    <w:bookmarkEnd w:id="1"/>
+    <w:p>
+      <w:pPr>
+        <w:rPr>
           <w:sz w:val="24"/>
           <w:szCs w:val="24"/>
         </w:rPr>
@@ -280,7 +276,6 @@
     <w:p>
       <w:pPr>
         <w:rPr>
-          <w:rFonts w:hint="eastAsia"/>
           <w:sz w:val="24"/>
           <w:szCs w:val="24"/>
         </w:rPr>
@@ -427,16 +422,14 @@
     <w:p>
       <w:pPr>
         <w:rPr>
-          <w:rFonts w:hint="eastAsia"/>
-          <w:sz w:val="24"/>
-          <w:szCs w:val="24"/>
-        </w:rPr>
-      </w:pPr>
-    </w:p>
-    <w:p>
-      <w:pPr>
-        <w:rPr>
-          <w:rFonts w:hint="eastAsia"/>
+          <w:sz w:val="24"/>
+          <w:szCs w:val="24"/>
+        </w:rPr>
+      </w:pPr>
+    </w:p>
+    <w:p>
+      <w:pPr>
+        <w:rPr>
           <w:sz w:val="24"/>
           <w:szCs w:val="24"/>
         </w:rPr>
@@ -457,8 +450,8 @@
         </w:rPr>
         <w:t xml:space="preserve">nce the registration is </w:t>
       </w:r>
-      <w:bookmarkStart w:id="0" w:name="OLE_LINK1"/>
-      <w:bookmarkStart w:id="1" w:name="OLE_LINK2"/>
+      <w:bookmarkStart w:id="2" w:name="OLE_LINK1"/>
+      <w:bookmarkStart w:id="3" w:name="OLE_LINK2"/>
       <w:r>
         <w:rPr>
           <w:sz w:val="24"/>
@@ -474,8 +467,8 @@
         </w:rPr>
         <w:t>ed</w:t>
       </w:r>
-      <w:bookmarkEnd w:id="0"/>
-      <w:bookmarkEnd w:id="1"/>
+      <w:bookmarkEnd w:id="2"/>
+      <w:bookmarkEnd w:id="3"/>
       <w:r>
         <w:rPr>
           <w:rFonts w:hint="eastAsia"/>
@@ -488,25 +481,22 @@
     <w:p>
       <w:pPr>
         <w:rPr>
-          <w:rFonts w:hint="eastAsia"/>
-          <w:sz w:val="24"/>
-          <w:szCs w:val="24"/>
-        </w:rPr>
-      </w:pPr>
-    </w:p>
-    <w:p>
-      <w:pPr>
-        <w:rPr>
-          <w:rFonts w:hint="eastAsia"/>
-          <w:sz w:val="24"/>
-          <w:szCs w:val="24"/>
-        </w:rPr>
-      </w:pPr>
-    </w:p>
-    <w:p>
-      <w:pPr>
-        <w:rPr>
-          <w:rFonts w:hint="eastAsia"/>
+          <w:sz w:val="24"/>
+          <w:szCs w:val="24"/>
+        </w:rPr>
+      </w:pPr>
+    </w:p>
+    <w:p>
+      <w:pPr>
+        <w:rPr>
+          <w:sz w:val="24"/>
+          <w:szCs w:val="24"/>
+        </w:rPr>
+      </w:pPr>
+    </w:p>
+    <w:p>
+      <w:pPr>
+        <w:rPr>
           <w:sz w:val="24"/>
           <w:szCs w:val="24"/>
         </w:rPr>
@@ -567,16 +557,14 @@
     <w:p>
       <w:pPr>
         <w:rPr>
-          <w:rFonts w:hint="eastAsia"/>
-          <w:sz w:val="24"/>
-          <w:szCs w:val="24"/>
-        </w:rPr>
-      </w:pPr>
-    </w:p>
-    <w:p>
-      <w:pPr>
-        <w:rPr>
-          <w:rFonts w:hint="eastAsia"/>
+          <w:sz w:val="24"/>
+          <w:szCs w:val="24"/>
+        </w:rPr>
+      </w:pPr>
+    </w:p>
+    <w:p>
+      <w:pPr>
+        <w:rPr>
           <w:sz w:val="24"/>
           <w:szCs w:val="24"/>
         </w:rPr>
@@ -731,16 +719,14 @@
     <w:p>
       <w:pPr>
         <w:rPr>
-          <w:rFonts w:hint="eastAsia"/>
-          <w:sz w:val="24"/>
-          <w:szCs w:val="24"/>
-        </w:rPr>
-      </w:pPr>
-    </w:p>
-    <w:p>
-      <w:pPr>
-        <w:rPr>
-          <w:rFonts w:hint="eastAsia"/>
+          <w:sz w:val="24"/>
+          <w:szCs w:val="24"/>
+        </w:rPr>
+      </w:pPr>
+    </w:p>
+    <w:p>
+      <w:pPr>
+        <w:rPr>
           <w:sz w:val="24"/>
           <w:szCs w:val="24"/>
         </w:rPr>
@@ -757,7 +743,6 @@
     <w:p>
       <w:pPr>
         <w:rPr>
-          <w:rFonts w:hint="eastAsia"/>
           <w:sz w:val="24"/>
           <w:szCs w:val="24"/>
         </w:rPr>
@@ -819,7 +804,6 @@
     <w:p>
       <w:pPr>
         <w:rPr>
-          <w:rFonts w:hint="eastAsia"/>
           <w:sz w:val="24"/>
           <w:szCs w:val="24"/>
         </w:rPr>
@@ -981,16 +965,14 @@
     <w:p>
       <w:pPr>
         <w:rPr>
-          <w:rFonts w:hint="eastAsia"/>
-          <w:sz w:val="24"/>
-          <w:szCs w:val="24"/>
-        </w:rPr>
-      </w:pPr>
-    </w:p>
-    <w:p>
-      <w:pPr>
-        <w:rPr>
-          <w:rFonts w:hint="eastAsia"/>
+          <w:sz w:val="24"/>
+          <w:szCs w:val="24"/>
+        </w:rPr>
+      </w:pPr>
+    </w:p>
+    <w:p>
+      <w:pPr>
+        <w:rPr>
           <w:sz w:val="24"/>
           <w:szCs w:val="24"/>
         </w:rPr>
@@ -1007,7 +989,6 @@
     <w:p>
       <w:pPr>
         <w:rPr>
-          <w:rFonts w:hint="eastAsia"/>
           <w:sz w:val="24"/>
           <w:szCs w:val="24"/>
         </w:rPr>
@@ -1096,7 +1077,6 @@
     <w:p>
       <w:pPr>
         <w:rPr>
-          <w:rFonts w:hint="eastAsia"/>
           <w:sz w:val="24"/>
           <w:szCs w:val="24"/>
         </w:rPr>
@@ -1158,7 +1138,6 @@
     <w:p>
       <w:pPr>
         <w:rPr>
-          <w:rFonts w:hint="eastAsia"/>
           <w:sz w:val="24"/>
           <w:szCs w:val="24"/>
         </w:rPr>
@@ -1175,16 +1154,14 @@
     <w:p>
       <w:pPr>
         <w:rPr>
-          <w:rFonts w:hint="eastAsia"/>
-          <w:sz w:val="24"/>
-          <w:szCs w:val="24"/>
-        </w:rPr>
-      </w:pPr>
-    </w:p>
-    <w:p>
-      <w:pPr>
-        <w:rPr>
-          <w:rFonts w:hint="eastAsia"/>
+          <w:sz w:val="24"/>
+          <w:szCs w:val="24"/>
+        </w:rPr>
+      </w:pPr>
+    </w:p>
+    <w:p>
+      <w:pPr>
+        <w:rPr>
           <w:sz w:val="24"/>
           <w:szCs w:val="24"/>
         </w:rPr>
@@ -1226,7 +1203,6 @@
     <w:p>
       <w:pPr>
         <w:rPr>
-          <w:rFonts w:hint="eastAsia"/>
           <w:sz w:val="24"/>
           <w:szCs w:val="24"/>
         </w:rPr>
@@ -1289,7 +1265,6 @@
     <w:p>
       <w:pPr>
         <w:rPr>
-          <w:rFonts w:hint="eastAsia"/>
           <w:sz w:val="24"/>
           <w:szCs w:val="24"/>
         </w:rPr>
@@ -1321,16 +1296,14 @@
     <w:p>
       <w:pPr>
         <w:rPr>
-          <w:rFonts w:hint="eastAsia"/>
-          <w:sz w:val="24"/>
-          <w:szCs w:val="24"/>
-        </w:rPr>
-      </w:pPr>
-    </w:p>
-    <w:p>
-      <w:pPr>
-        <w:rPr>
-          <w:rFonts w:hint="eastAsia"/>
+          <w:sz w:val="24"/>
+          <w:szCs w:val="24"/>
+        </w:rPr>
+      </w:pPr>
+    </w:p>
+    <w:p>
+      <w:pPr>
+        <w:rPr>
           <w:sz w:val="24"/>
           <w:szCs w:val="24"/>
         </w:rPr>
@@ -1370,16 +1343,14 @@
     <w:p>
       <w:pPr>
         <w:rPr>
-          <w:rFonts w:hint="eastAsia"/>
-          <w:sz w:val="24"/>
-          <w:szCs w:val="24"/>
-        </w:rPr>
-      </w:pPr>
-    </w:p>
-    <w:p>
-      <w:pPr>
-        <w:rPr>
-          <w:rFonts w:hint="eastAsia"/>
+          <w:sz w:val="24"/>
+          <w:szCs w:val="24"/>
+        </w:rPr>
+      </w:pPr>
+    </w:p>
+    <w:p>
+      <w:pPr>
+        <w:rPr>
           <w:sz w:val="24"/>
           <w:szCs w:val="24"/>
         </w:rPr>
@@ -1396,7 +1367,6 @@
     <w:p>
       <w:pPr>
         <w:rPr>
-          <w:rFonts w:hint="eastAsia"/>
           <w:sz w:val="24"/>
           <w:szCs w:val="24"/>
         </w:rPr>
@@ -1458,7 +1428,6 @@
     <w:p>
       <w:pPr>
         <w:rPr>
-          <w:rFonts w:hint="eastAsia"/>
           <w:sz w:val="24"/>
           <w:szCs w:val="24"/>
         </w:rPr>
@@ -1483,16 +1452,14 @@
     <w:p>
       <w:pPr>
         <w:rPr>
-          <w:rFonts w:hint="eastAsia"/>
-          <w:sz w:val="24"/>
-          <w:szCs w:val="24"/>
-        </w:rPr>
-      </w:pPr>
-    </w:p>
-    <w:p>
-      <w:pPr>
-        <w:rPr>
-          <w:rFonts w:hint="eastAsia"/>
+          <w:sz w:val="24"/>
+          <w:szCs w:val="24"/>
+        </w:rPr>
+      </w:pPr>
+    </w:p>
+    <w:p>
+      <w:pPr>
+        <w:rPr>
           <w:sz w:val="24"/>
           <w:szCs w:val="24"/>
         </w:rPr>
@@ -1526,14 +1493,14 @@
     <w:p>
       <w:pPr>
         <w:rPr>
-          <w:rFonts w:hint="eastAsia"/>
-          <w:sz w:val="24"/>
-          <w:szCs w:val="24"/>
-        </w:rPr>
-      </w:pPr>
-      <w:r>
-        <w:rPr>
-          <w:rFonts w:hint="eastAsia"/>
+          <w:sz w:val="24"/>
+          <w:szCs w:val="24"/>
+        </w:rPr>
+      </w:pPr>
+      <w:r>
+        <w:rPr>
+          <w:rFonts w:hint="eastAsia"/>
+          <w:noProof/>
           <w:sz w:val="24"/>
           <w:szCs w:val="24"/>
         </w:rPr>
@@ -1588,7 +1555,6 @@
     <w:p>
       <w:pPr>
         <w:rPr>
-          <w:rFonts w:hint="eastAsia"/>
           <w:sz w:val="24"/>
           <w:szCs w:val="24"/>
         </w:rPr>
@@ -1621,7 +1587,6 @@
     <w:p>
       <w:pPr>
         <w:rPr>
-          <w:rFonts w:hint="eastAsia"/>
           <w:sz w:val="24"/>
           <w:szCs w:val="24"/>
         </w:rPr>
@@ -1683,7 +1648,6 @@
     <w:p>
       <w:pPr>
         <w:rPr>
-          <w:rFonts w:hint="eastAsia"/>
           <w:sz w:val="24"/>
           <w:szCs w:val="24"/>
         </w:rPr>
@@ -1700,7 +1664,6 @@
     <w:p>
       <w:pPr>
         <w:rPr>
-          <w:rFonts w:hint="eastAsia"/>
           <w:noProof/>
           <w:sz w:val="24"/>
           <w:szCs w:val="24"/>
@@ -1763,7 +1726,6 @@
     <w:p>
       <w:pPr>
         <w:rPr>
-          <w:rFonts w:hint="eastAsia"/>
           <w:noProof/>
           <w:sz w:val="24"/>
           <w:szCs w:val="24"/>
@@ -1811,7 +1773,6 @@
     <w:p>
       <w:pPr>
         <w:rPr>
-          <w:rFonts w:hint="eastAsia"/>
           <w:noProof/>
           <w:sz w:val="24"/>
           <w:szCs w:val="24"/>
@@ -1875,7 +1836,6 @@
     <w:p>
       <w:pPr>
         <w:rPr>
-          <w:rFonts w:hint="eastAsia"/>
           <w:noProof/>
           <w:sz w:val="24"/>
           <w:szCs w:val="24"/>
@@ -1913,7 +1873,6 @@
     <w:p>
       <w:pPr>
         <w:rPr>
-          <w:rFonts w:hint="eastAsia"/>
           <w:noProof/>
           <w:sz w:val="24"/>
           <w:szCs w:val="24"/>
@@ -1923,7 +1882,6 @@
     <w:p>
       <w:pPr>
         <w:rPr>
-          <w:rFonts w:hint="eastAsia"/>
           <w:noProof/>
           <w:sz w:val="24"/>
           <w:szCs w:val="24"/>
@@ -1942,7 +1900,6 @@
     <w:p>
       <w:pPr>
         <w:rPr>
-          <w:rFonts w:hint="eastAsia"/>
           <w:noProof/>
           <w:sz w:val="24"/>
           <w:szCs w:val="24"/>
@@ -1952,7 +1909,6 @@
     <w:p>
       <w:pPr>
         <w:rPr>
-          <w:rFonts w:hint="eastAsia"/>
           <w:noProof/>
           <w:sz w:val="24"/>
           <w:szCs w:val="24"/>
@@ -1971,7 +1927,6 @@
     <w:p>
       <w:pPr>
         <w:rPr>
-          <w:rFonts w:hint="eastAsia"/>
           <w:noProof/>
           <w:sz w:val="24"/>
           <w:szCs w:val="24"/>
@@ -2034,7 +1989,6 @@
     <w:p>
       <w:pPr>
         <w:rPr>
-          <w:rFonts w:hint="eastAsia"/>
           <w:sz w:val="24"/>
           <w:szCs w:val="24"/>
         </w:rPr>
@@ -2075,16 +2029,14 @@
     <w:p>
       <w:pPr>
         <w:rPr>
-          <w:rFonts w:hint="eastAsia"/>
-          <w:sz w:val="24"/>
-          <w:szCs w:val="24"/>
-        </w:rPr>
-      </w:pPr>
-    </w:p>
-    <w:p>
-      <w:pPr>
-        <w:rPr>
-          <w:rFonts w:hint="eastAsia"/>
+          <w:sz w:val="24"/>
+          <w:szCs w:val="24"/>
+        </w:rPr>
+      </w:pPr>
+    </w:p>
+    <w:p>
+      <w:pPr>
+        <w:rPr>
           <w:sz w:val="24"/>
           <w:szCs w:val="24"/>
         </w:rPr>
@@ -2109,7 +2061,6 @@
     <w:p>
       <w:pPr>
         <w:rPr>
-          <w:rFonts w:hint="eastAsia"/>
           <w:sz w:val="24"/>
           <w:szCs w:val="24"/>
         </w:rPr>
@@ -2171,16 +2122,14 @@
     <w:p>
       <w:pPr>
         <w:rPr>
-          <w:rFonts w:hint="eastAsia"/>
-          <w:sz w:val="24"/>
-          <w:szCs w:val="24"/>
-        </w:rPr>
-      </w:pPr>
-    </w:p>
-    <w:p>
-      <w:pPr>
-        <w:rPr>
-          <w:rFonts w:hint="eastAsia"/>
+          <w:sz w:val="24"/>
+          <w:szCs w:val="24"/>
+        </w:rPr>
+      </w:pPr>
+    </w:p>
+    <w:p>
+      <w:pPr>
+        <w:rPr>
           <w:sz w:val="24"/>
           <w:szCs w:val="24"/>
         </w:rPr>
@@ -2252,7 +2201,6 @@
     <w:p>
       <w:pPr>
         <w:rPr>
-          <w:rFonts w:hint="eastAsia"/>
           <w:sz w:val="24"/>
           <w:szCs w:val="24"/>
         </w:rPr>
@@ -2314,7 +2262,6 @@
     <w:p>
       <w:pPr>
         <w:rPr>
-          <w:rFonts w:hint="eastAsia"/>
           <w:sz w:val="24"/>
           <w:szCs w:val="24"/>
         </w:rPr>
@@ -2348,7 +2295,6 @@
       <w:pPr>
         <w:jc w:val="left"/>
         <w:rPr>
-          <w:rFonts w:hint="eastAsia"/>
           <w:sz w:val="24"/>
           <w:szCs w:val="24"/>
         </w:rPr>
@@ -2411,7 +2357,6 @@
       <w:pPr>
         <w:jc w:val="left"/>
         <w:rPr>
-          <w:rFonts w:hint="eastAsia"/>
           <w:sz w:val="24"/>
           <w:szCs w:val="24"/>
         </w:rPr>
@@ -2429,7 +2374,6 @@
       <w:pPr>
         <w:jc w:val="left"/>
         <w:rPr>
-          <w:rFonts w:hint="eastAsia"/>
           <w:sz w:val="24"/>
           <w:szCs w:val="24"/>
         </w:rPr>
@@ -2439,7 +2383,6 @@
       <w:pPr>
         <w:jc w:val="left"/>
         <w:rPr>
-          <w:rFonts w:hint="eastAsia"/>
           <w:sz w:val="24"/>
           <w:szCs w:val="24"/>
         </w:rPr>
@@ -2465,7 +2408,6 @@
       <w:pPr>
         <w:jc w:val="left"/>
         <w:rPr>
-          <w:rFonts w:hint="eastAsia"/>
           <w:sz w:val="24"/>
           <w:szCs w:val="24"/>
         </w:rPr>
@@ -2528,6 +2470,7 @@
       <w:pPr>
         <w:jc w:val="left"/>
         <w:rPr>
+          <w:rFonts w:hint="eastAsia"/>
           <w:sz w:val="24"/>
           <w:szCs w:val="24"/>
         </w:rPr>
@@ -2547,6 +2490,338 @@
           <w:szCs w:val="24"/>
         </w:rPr>
         <w:t>and view each job's details again.</w:t>
+      </w:r>
+    </w:p>
+    <w:p>
+      <w:pPr>
+        <w:jc w:val="left"/>
+        <w:rPr>
+          <w:rFonts w:hint="eastAsia"/>
+          <w:sz w:val="24"/>
+          <w:szCs w:val="24"/>
+        </w:rPr>
+      </w:pPr>
+    </w:p>
+    <w:p>
+      <w:pPr>
+        <w:jc w:val="left"/>
+        <w:rPr>
+          <w:rFonts w:hint="eastAsia"/>
+          <w:sz w:val="24"/>
+          <w:szCs w:val="24"/>
+        </w:rPr>
+      </w:pPr>
+    </w:p>
+    <w:p>
+      <w:pPr>
+        <w:rPr>
+          <w:b/>
+          <w:sz w:val="24"/>
+          <w:szCs w:val="24"/>
+        </w:rPr>
+      </w:pPr>
+      <w:r>
+        <w:rPr>
+          <w:rFonts w:hint="eastAsia"/>
+          <w:b/>
+          <w:sz w:val="24"/>
+          <w:szCs w:val="24"/>
+        </w:rPr>
+        <w:lastRenderedPageBreak/>
+        <w:t>For Job Posters</w:t>
+      </w:r>
+      <w:r>
+        <w:rPr>
+          <w:rFonts w:hint="eastAsia"/>
+          <w:b/>
+          <w:sz w:val="24"/>
+          <w:szCs w:val="24"/>
+        </w:rPr>
+        <w:t>:</w:t>
+      </w:r>
+    </w:p>
+    <w:p>
+      <w:pPr>
+        <w:rPr>
+          <w:rFonts w:hint="eastAsia"/>
+          <w:sz w:val="24"/>
+          <w:szCs w:val="24"/>
+        </w:rPr>
+      </w:pPr>
+      <w:r>
+        <w:rPr>
+          <w:rFonts w:hint="eastAsia"/>
+          <w:sz w:val="24"/>
+          <w:szCs w:val="24"/>
+        </w:rPr>
+        <w:t>1.Register page and Login page:</w:t>
+      </w:r>
+    </w:p>
+    <w:p>
+      <w:pPr>
+        <w:jc w:val="left"/>
+        <w:rPr>
+          <w:rFonts w:hint="eastAsia"/>
+          <w:sz w:val="24"/>
+          <w:szCs w:val="24"/>
+        </w:rPr>
+      </w:pPr>
+      <w:r>
+        <w:rPr>
+          <w:rFonts w:hint="eastAsia"/>
+          <w:sz w:val="24"/>
+          <w:szCs w:val="24"/>
+        </w:rPr>
+        <w:t xml:space="preserve">The system for job poster is almost the same. They are sharing the same login system. </w:t>
+      </w:r>
+    </w:p>
+    <w:p>
+      <w:pPr>
+        <w:rPr>
+          <w:rFonts w:hint="eastAsia"/>
+          <w:sz w:val="24"/>
+          <w:szCs w:val="24"/>
+        </w:rPr>
+      </w:pPr>
+      <w:r>
+        <w:rPr>
+          <w:rFonts w:hint="eastAsia"/>
+          <w:sz w:val="24"/>
+          <w:szCs w:val="24"/>
+        </w:rPr>
+        <w:t xml:space="preserve">For register page. One special register link is provided to posters that allow them to register their information under specific company. One CompanyID input box is added. Poster must enter the given code in CompanyID to process </w:t>
+      </w:r>
+      <w:r>
+        <w:rPr>
+          <w:sz w:val="24"/>
+          <w:szCs w:val="24"/>
+        </w:rPr>
+        <w:t>registration</w:t>
+      </w:r>
+      <w:r>
+        <w:rPr>
+          <w:rFonts w:hint="eastAsia"/>
+          <w:sz w:val="24"/>
+          <w:szCs w:val="24"/>
+        </w:rPr>
+        <w:t>.</w:t>
+      </w:r>
+    </w:p>
+    <w:p>
+      <w:pPr>
+        <w:rPr>
+          <w:rFonts w:hint="eastAsia"/>
+          <w:sz w:val="24"/>
+          <w:szCs w:val="24"/>
+        </w:rPr>
+      </w:pPr>
+      <w:r>
+        <w:rPr>
+          <w:rFonts w:hint="eastAsia"/>
+          <w:noProof/>
+          <w:sz w:val="24"/>
+          <w:szCs w:val="24"/>
+        </w:rPr>
+        <w:drawing>
+          <wp:inline distT="0" distB="0" distL="0" distR="0">
+            <wp:extent cx="5267325" cy="2724150"/>
+            <wp:effectExtent l="19050" t="0" r="9525" b="0"/>
+            <wp:docPr id="1" name="图片 1" descr="C:\xampp\htdocs\Reports_Documentation\Screenshots\poster_register.png"/>
+            <wp:cNvGraphicFramePr>
+              <a:graphicFrameLocks xmlns:a="http://schemas.openxmlformats.org/drawingml/2006/main" noChangeAspect="1"/>
+            </wp:cNvGraphicFramePr>
+            <a:graphic xmlns:a="http://schemas.openxmlformats.org/drawingml/2006/main">
+              <a:graphicData uri="http://schemas.openxmlformats.org/drawingml/2006/picture">
+                <pic:pic xmlns:pic="http://schemas.openxmlformats.org/drawingml/2006/picture">
+                  <pic:nvPicPr>
+                    <pic:cNvPr id="0" name="Picture 1" descr="C:\xampp\htdocs\Reports_Documentation\Screenshots\poster_register.png"/>
+                    <pic:cNvPicPr>
+                      <a:picLocks noChangeAspect="1" noChangeArrowheads="1"/>
+                    </pic:cNvPicPr>
+                  </pic:nvPicPr>
+                  <pic:blipFill>
+                    <a:blip r:embed="rId21" cstate="print"/>
+                    <a:srcRect/>
+                    <a:stretch>
+                      <a:fillRect/>
+                    </a:stretch>
+                  </pic:blipFill>
+                  <pic:spPr bwMode="auto">
+                    <a:xfrm>
+                      <a:off x="0" y="0"/>
+                      <a:ext cx="5267325" cy="2724150"/>
+                    </a:xfrm>
+                    <a:prstGeom prst="rect">
+                      <a:avLst/>
+                    </a:prstGeom>
+                    <a:noFill/>
+                    <a:ln w="9525">
+                      <a:noFill/>
+                      <a:miter lim="800000"/>
+                      <a:headEnd/>
+                      <a:tailEnd/>
+                    </a:ln>
+                  </pic:spPr>
+                </pic:pic>
+              </a:graphicData>
+            </a:graphic>
+          </wp:inline>
+        </w:drawing>
+      </w:r>
+    </w:p>
+    <w:p>
+      <w:pPr>
+        <w:rPr>
+          <w:rFonts w:hint="eastAsia"/>
+          <w:sz w:val="24"/>
+          <w:szCs w:val="24"/>
+        </w:rPr>
+      </w:pPr>
+      <w:r>
+        <w:rPr>
+          <w:rFonts w:hint="eastAsia"/>
+          <w:sz w:val="24"/>
+          <w:szCs w:val="24"/>
+        </w:rPr>
+        <w:t xml:space="preserve"> </w:t>
+      </w:r>
+      <w:r>
+        <w:rPr>
+          <w:rFonts w:hint="eastAsia"/>
+          <w:sz w:val="24"/>
+          <w:szCs w:val="24"/>
+        </w:rPr>
+        <w:t>The matched</w:t>
+      </w:r>
+      <w:r>
+        <w:rPr>
+          <w:rFonts w:hint="eastAsia"/>
+          <w:sz w:val="24"/>
+          <w:szCs w:val="24"/>
+        </w:rPr>
+        <w:t xml:space="preserve"> company name will show up once the CompanyID in entered. </w:t>
+      </w:r>
+    </w:p>
+    <w:p>
+      <w:pPr>
+        <w:rPr>
+          <w:rFonts w:hint="eastAsia"/>
+          <w:sz w:val="24"/>
+          <w:szCs w:val="24"/>
+        </w:rPr>
+      </w:pPr>
+      <w:r>
+        <w:rPr>
+          <w:rFonts w:hint="eastAsia"/>
+          <w:noProof/>
+          <w:sz w:val="24"/>
+          <w:szCs w:val="24"/>
+        </w:rPr>
+        <w:drawing>
+          <wp:inline distT="0" distB="0" distL="0" distR="0">
+            <wp:extent cx="5267325" cy="2886075"/>
+            <wp:effectExtent l="19050" t="0" r="9525" b="0"/>
+            <wp:docPr id="7" name="图片 2" descr="C:\xampp\htdocs\Reports_Documentation\Screenshots\poster_companyName.png"/>
+            <wp:cNvGraphicFramePr>
+              <a:graphicFrameLocks xmlns:a="http://schemas.openxmlformats.org/drawingml/2006/main" noChangeAspect="1"/>
+            </wp:cNvGraphicFramePr>
+            <a:graphic xmlns:a="http://schemas.openxmlformats.org/drawingml/2006/main">
+              <a:graphicData uri="http://schemas.openxmlformats.org/drawingml/2006/picture">
+                <pic:pic xmlns:pic="http://schemas.openxmlformats.org/drawingml/2006/picture">
+                  <pic:nvPicPr>
+                    <pic:cNvPr id="0" name="Picture 2" descr="C:\xampp\htdocs\Reports_Documentation\Screenshots\poster_companyName.png"/>
+                    <pic:cNvPicPr>
+                      <a:picLocks noChangeAspect="1" noChangeArrowheads="1"/>
+                    </pic:cNvPicPr>
+                  </pic:nvPicPr>
+                  <pic:blipFill>
+                    <a:blip r:embed="rId22" cstate="print"/>
+                    <a:srcRect/>
+                    <a:stretch>
+                      <a:fillRect/>
+                    </a:stretch>
+                  </pic:blipFill>
+                  <pic:spPr bwMode="auto">
+                    <a:xfrm>
+                      <a:off x="0" y="0"/>
+                      <a:ext cx="5267325" cy="2886075"/>
+                    </a:xfrm>
+                    <a:prstGeom prst="rect">
+                      <a:avLst/>
+                    </a:prstGeom>
+                    <a:noFill/>
+                    <a:ln w="9525">
+                      <a:noFill/>
+                      <a:miter lim="800000"/>
+                      <a:headEnd/>
+                      <a:tailEnd/>
+                    </a:ln>
+                  </pic:spPr>
+                </pic:pic>
+              </a:graphicData>
+            </a:graphic>
+          </wp:inline>
+        </w:drawing>
+      </w:r>
+    </w:p>
+    <w:p>
+      <w:pPr>
+        <w:rPr>
+          <w:rFonts w:hint="eastAsia"/>
+          <w:sz w:val="24"/>
+          <w:szCs w:val="24"/>
+        </w:rPr>
+      </w:pPr>
+    </w:p>
+    <w:p>
+      <w:pPr>
+        <w:rPr>
+          <w:rFonts w:hint="eastAsia"/>
+          <w:sz w:val="24"/>
+          <w:szCs w:val="24"/>
+        </w:rPr>
+      </w:pPr>
+    </w:p>
+    <w:p>
+      <w:pPr>
+        <w:rPr>
+          <w:rFonts w:hint="eastAsia"/>
+          <w:sz w:val="24"/>
+          <w:szCs w:val="24"/>
+        </w:rPr>
+      </w:pPr>
+      <w:r>
+        <w:rPr>
+          <w:rFonts w:hint="eastAsia"/>
+          <w:sz w:val="24"/>
+          <w:szCs w:val="24"/>
+        </w:rPr>
+        <w:t>2. Post New Job Page:</w:t>
+      </w:r>
+    </w:p>
+    <w:p>
+      <w:pPr>
+        <w:rPr>
+          <w:sz w:val="24"/>
+          <w:szCs w:val="24"/>
+        </w:rPr>
+      </w:pPr>
+    </w:p>
+    <w:p>
+      <w:pPr>
+        <w:jc w:val="left"/>
+        <w:rPr>
+          <w:sz w:val="24"/>
+          <w:szCs w:val="24"/>
+        </w:rPr>
+      </w:pPr>
+      <w:r>
+        <w:rPr>
+          <w:rFonts w:hint="eastAsia"/>
+          <w:sz w:val="24"/>
+          <w:szCs w:val="24"/>
+        </w:rPr>
+        <w:t xml:space="preserve"> </w:t>
       </w:r>
     </w:p>
     <w:sectPr>

</xml_diff>